<commit_message>
updated full scan, bulr threshold
</commit_message>
<xml_diff>
--- a/docs/CGG Image Validation API Implementation Details.docx
+++ b/docs/CGG Image Validation API Implementation Details.docx
@@ -34,6 +34,8 @@
           <w:lang w:val="en-US"/>
         </w:rPr>
       </w:pPr>
+      <w:proofErr w:type="spellStart"/>
+      <w:proofErr w:type="gramStart"/>
       <w:r>
         <w:rPr>
           <w:rFonts w:ascii="Times New Roman" w:hAnsi="Times New Roman" w:cs="Times New Roman"/>
@@ -43,6 +45,8 @@
         </w:rPr>
         <w:t>config.properties</w:t>
       </w:r>
+      <w:proofErr w:type="spellEnd"/>
+      <w:proofErr w:type="gramEnd"/>
     </w:p>
     <w:tbl>
       <w:tblPr>
@@ -97,36 +101,28 @@
           </w:tcPr>
           <w:p>
             <w:pPr>
-              <w:spacing w:after="0" w:line="360" w:lineRule="auto"/>
+              <w:spacing w:line="360" w:lineRule="auto"/>
               <w:jc w:val="both"/>
               <w:rPr>
                 <w:rFonts w:ascii="Times New Roman" w:hAnsi="Times New Roman" w:cs="Times New Roman"/>
                 <w:lang w:val="en-US"/>
               </w:rPr>
             </w:pPr>
+            <w:proofErr w:type="spellStart"/>
             <w:r>
               <w:rPr>
                 <w:rFonts w:ascii="Times New Roman" w:hAnsi="Times New Roman" w:cs="Times New Roman"/>
                 <w:lang w:val="en-US"/>
               </w:rPr>
-              <w:t>blurness_threshold_start=0</w:t>
+              <w:t>blurness_threshold_start</w:t>
             </w:r>
-          </w:p>
-          <w:p>
-            <w:pPr>
-              <w:spacing w:after="0" w:line="360" w:lineRule="auto"/>
-              <w:jc w:val="both"/>
-              <w:rPr>
-                <w:rFonts w:ascii="Times New Roman" w:hAnsi="Times New Roman" w:cs="Times New Roman"/>
-                <w:lang w:val="en-US"/>
-              </w:rPr>
-            </w:pPr>
+            <w:proofErr w:type="spellEnd"/>
             <w:r>
               <w:rPr>
                 <w:rFonts w:ascii="Times New Roman" w:hAnsi="Times New Roman" w:cs="Times New Roman"/>
                 <w:lang w:val="en-US"/>
               </w:rPr>
-              <w:t>blurness_threshold_end=2</w:t>
+              <w:t>=0</w:t>
             </w:r>
           </w:p>
           <w:p>
@@ -138,12 +134,47 @@
                 <w:lang w:val="en-US"/>
               </w:rPr>
             </w:pPr>
+            <w:proofErr w:type="spellStart"/>
             <w:r>
               <w:rPr>
                 <w:rFonts w:ascii="Times New Roman" w:hAnsi="Times New Roman" w:cs="Times New Roman"/>
                 <w:lang w:val="en-US"/>
               </w:rPr>
-              <w:t>brightness_threshold=220</w:t>
+              <w:t>blurness_threshold_end</w:t>
+            </w:r>
+            <w:proofErr w:type="spellEnd"/>
+            <w:r>
+              <w:rPr>
+                <w:rFonts w:ascii="Times New Roman" w:hAnsi="Times New Roman" w:cs="Times New Roman"/>
+                <w:lang w:val="en-US"/>
+              </w:rPr>
+              <w:t>=2</w:t>
+            </w:r>
+          </w:p>
+          <w:p>
+            <w:pPr>
+              <w:spacing w:line="360" w:lineRule="auto"/>
+              <w:jc w:val="both"/>
+              <w:rPr>
+                <w:rFonts w:ascii="Times New Roman" w:hAnsi="Times New Roman" w:cs="Times New Roman"/>
+                <w:lang w:val="en-US"/>
+              </w:rPr>
+            </w:pPr>
+            <w:proofErr w:type="spellStart"/>
+            <w:r>
+              <w:rPr>
+                <w:rFonts w:ascii="Times New Roman" w:hAnsi="Times New Roman" w:cs="Times New Roman"/>
+                <w:lang w:val="en-US"/>
+              </w:rPr>
+              <w:t>brightness_threshold</w:t>
+            </w:r>
+            <w:proofErr w:type="spellEnd"/>
+            <w:r>
+              <w:rPr>
+                <w:rFonts w:ascii="Times New Roman" w:hAnsi="Times New Roman" w:cs="Times New Roman"/>
+                <w:lang w:val="en-US"/>
+              </w:rPr>
+              <w:t>=220</w:t>
             </w:r>
           </w:p>
         </w:tc>
@@ -166,7 +197,23 @@
                 <w:rFonts w:ascii="Times New Roman" w:hAnsi="Times New Roman" w:cs="Times New Roman"/>
                 <w:lang w:val="en-US"/>
               </w:rPr>
-              <w:t>[fullscan]</w:t>
+              <w:t>[</w:t>
+            </w:r>
+            <w:proofErr w:type="spellStart"/>
+            <w:r>
+              <w:rPr>
+                <w:rFonts w:ascii="Times New Roman" w:hAnsi="Times New Roman" w:cs="Times New Roman"/>
+                <w:lang w:val="en-US"/>
+              </w:rPr>
+              <w:t>fullscan</w:t>
+            </w:r>
+            <w:proofErr w:type="spellEnd"/>
+            <w:r>
+              <w:rPr>
+                <w:rFonts w:ascii="Times New Roman" w:hAnsi="Times New Roman" w:cs="Times New Roman"/>
+                <w:lang w:val="en-US"/>
+              </w:rPr>
+              <w:t>]</w:t>
             </w:r>
             <w:r>
               <w:rPr>
@@ -199,53 +246,28 @@
           </w:tcPr>
           <w:p>
             <w:pPr>
-              <w:spacing w:after="0" w:line="360" w:lineRule="auto"/>
+              <w:spacing w:line="360" w:lineRule="auto"/>
               <w:jc w:val="both"/>
               <w:rPr>
                 <w:rFonts w:ascii="Times New Roman" w:hAnsi="Times New Roman" w:cs="Times New Roman"/>
                 <w:lang w:val="en-US"/>
               </w:rPr>
             </w:pPr>
+            <w:proofErr w:type="spellStart"/>
             <w:r>
               <w:rPr>
                 <w:rFonts w:ascii="Times New Roman" w:hAnsi="Times New Roman" w:cs="Times New Roman"/>
                 <w:lang w:val="en-US"/>
               </w:rPr>
-              <w:t>fullscan_start=89</w:t>
+              <w:t>fullscan_start</w:t>
             </w:r>
-          </w:p>
-          <w:p>
-            <w:pPr>
-              <w:spacing w:after="0" w:line="360" w:lineRule="auto"/>
-              <w:jc w:val="both"/>
-              <w:rPr>
-                <w:rFonts w:ascii="Times New Roman" w:hAnsi="Times New Roman" w:cs="Times New Roman"/>
-                <w:lang w:val="en-US"/>
-              </w:rPr>
-            </w:pPr>
+            <w:proofErr w:type="spellEnd"/>
             <w:r>
               <w:rPr>
                 <w:rFonts w:ascii="Times New Roman" w:hAnsi="Times New Roman" w:cs="Times New Roman"/>
                 <w:lang w:val="en-US"/>
               </w:rPr>
-              <w:t>fullscan_end=100</w:t>
-            </w:r>
-          </w:p>
-          <w:p>
-            <w:pPr>
-              <w:spacing w:after="0" w:line="360" w:lineRule="auto"/>
-              <w:jc w:val="both"/>
-              <w:rPr>
-                <w:rFonts w:ascii="Times New Roman" w:hAnsi="Times New Roman" w:cs="Times New Roman"/>
-                <w:lang w:val="en-US"/>
-              </w:rPr>
-            </w:pPr>
-            <w:r>
-              <w:rPr>
-                <w:rFonts w:ascii="Times New Roman" w:hAnsi="Times New Roman" w:cs="Times New Roman"/>
-                <w:lang w:val="en-US"/>
-              </w:rPr>
-              <w:t>fullscan_sign_start=99</w:t>
+              <w:t>=89</w:t>
             </w:r>
           </w:p>
           <w:p>
@@ -257,12 +279,73 @@
                 <w:lang w:val="en-US"/>
               </w:rPr>
             </w:pPr>
+            <w:proofErr w:type="spellStart"/>
             <w:r>
               <w:rPr>
                 <w:rFonts w:ascii="Times New Roman" w:hAnsi="Times New Roman" w:cs="Times New Roman"/>
                 <w:lang w:val="en-US"/>
               </w:rPr>
-              <w:t>fullscan_sign_end=100</w:t>
+              <w:t>fullscan_end</w:t>
+            </w:r>
+            <w:proofErr w:type="spellEnd"/>
+            <w:r>
+              <w:rPr>
+                <w:rFonts w:ascii="Times New Roman" w:hAnsi="Times New Roman" w:cs="Times New Roman"/>
+                <w:lang w:val="en-US"/>
+              </w:rPr>
+              <w:t>=100</w:t>
+            </w:r>
+          </w:p>
+          <w:p>
+            <w:pPr>
+              <w:spacing w:line="360" w:lineRule="auto"/>
+              <w:jc w:val="both"/>
+              <w:rPr>
+                <w:rFonts w:ascii="Times New Roman" w:hAnsi="Times New Roman" w:cs="Times New Roman"/>
+                <w:lang w:val="en-US"/>
+              </w:rPr>
+            </w:pPr>
+            <w:proofErr w:type="spellStart"/>
+            <w:r>
+              <w:rPr>
+                <w:rFonts w:ascii="Times New Roman" w:hAnsi="Times New Roman" w:cs="Times New Roman"/>
+                <w:lang w:val="en-US"/>
+              </w:rPr>
+              <w:t>fullscan_sign_start</w:t>
+            </w:r>
+            <w:proofErr w:type="spellEnd"/>
+            <w:r>
+              <w:rPr>
+                <w:rFonts w:ascii="Times New Roman" w:hAnsi="Times New Roman" w:cs="Times New Roman"/>
+                <w:lang w:val="en-US"/>
+              </w:rPr>
+              <w:t>=99</w:t>
+            </w:r>
+          </w:p>
+          <w:p>
+            <w:pPr>
+              <w:spacing w:line="360" w:lineRule="auto"/>
+              <w:jc w:val="both"/>
+              <w:rPr>
+                <w:rFonts w:ascii="Times New Roman" w:hAnsi="Times New Roman" w:cs="Times New Roman"/>
+                <w:lang w:val="en-US"/>
+              </w:rPr>
+            </w:pPr>
+            <w:proofErr w:type="spellStart"/>
+            <w:r>
+              <w:rPr>
+                <w:rFonts w:ascii="Times New Roman" w:hAnsi="Times New Roman" w:cs="Times New Roman"/>
+                <w:lang w:val="en-US"/>
+              </w:rPr>
+              <w:t>fullscan_sign_end</w:t>
+            </w:r>
+            <w:proofErr w:type="spellEnd"/>
+            <w:r>
+              <w:rPr>
+                <w:rFonts w:ascii="Times New Roman" w:hAnsi="Times New Roman" w:cs="Times New Roman"/>
+                <w:lang w:val="en-US"/>
+              </w:rPr>
+              <w:t>=100</w:t>
             </w:r>
           </w:p>
         </w:tc>
@@ -298,6 +381,7 @@
           <w:rFonts w:ascii="Times New Roman" w:eastAsia="Times New Roman" w:hAnsi="Times New Roman" w:cs="Times New Roman"/>
           <w:b/>
           <w:bCs/>
+          <w:noProof/>
         </w:rPr>
         <w:drawing>
           <wp:inline distT="0" distB="0" distL="0" distR="0" wp14:anchorId="7644E2E5" wp14:editId="4BC15404">
@@ -456,7 +540,23 @@
           <w:rFonts w:ascii="Times New Roman" w:eastAsia="Times New Roman" w:hAnsi="Times New Roman" w:cs="Times New Roman"/>
           <w:highlight w:val="yellow"/>
         </w:rPr>
-        <w:t>cv2.Laplacian(image, cv2.CV_64F).var()</w:t>
+        <w:t>cv2.Laplacian(image, cv2.CV_64F</w:t>
+      </w:r>
+      <w:proofErr w:type="gramStart"/>
+      <w:r>
+        <w:rPr>
+          <w:rFonts w:ascii="Times New Roman" w:eastAsia="Times New Roman" w:hAnsi="Times New Roman" w:cs="Times New Roman"/>
+          <w:highlight w:val="yellow"/>
+        </w:rPr>
+        <w:t>).var</w:t>
+      </w:r>
+      <w:proofErr w:type="gramEnd"/>
+      <w:r>
+        <w:rPr>
+          <w:rFonts w:ascii="Times New Roman" w:eastAsia="Times New Roman" w:hAnsi="Times New Roman" w:cs="Times New Roman"/>
+          <w:highlight w:val="yellow"/>
+        </w:rPr>
+        <w:t>()</w:t>
       </w:r>
     </w:p>
     <w:p>
@@ -483,6 +583,7 @@
       <w:r>
         <w:rPr>
           <w:rFonts w:ascii="Times New Roman" w:eastAsia="Times New Roman" w:hAnsi="Times New Roman" w:cs="Times New Roman"/>
+          <w:noProof/>
         </w:rPr>
         <w:drawing>
           <wp:inline distT="0" distB="0" distL="0" distR="0" wp14:anchorId="7B512572" wp14:editId="4FBE1553">
@@ -546,7 +647,14 @@
         <w:rPr>
           <w:rFonts w:ascii="Times New Roman" w:eastAsia="Times New Roman" w:hAnsi="Times New Roman" w:cs="Times New Roman"/>
         </w:rPr>
-        <w:t xml:space="preserve"> certain threshold</w:t>
+        <w:t xml:space="preserve"> certain </w:t>
+      </w:r>
+      <w:proofErr w:type="gramStart"/>
+      <w:r>
+        <w:rPr>
+          <w:rFonts w:ascii="Times New Roman" w:eastAsia="Times New Roman" w:hAnsi="Times New Roman" w:cs="Times New Roman"/>
+        </w:rPr>
+        <w:t>threshold</w:t>
       </w:r>
       <w:r>
         <w:rPr>
@@ -554,12 +662,15 @@
         </w:rPr>
         <w:t>(</w:t>
       </w:r>
+      <w:proofErr w:type="spellStart"/>
+      <w:proofErr w:type="gramEnd"/>
       <w:r>
         <w:rPr>
           <w:rFonts w:ascii="Times New Roman" w:eastAsia="Times New Roman" w:hAnsi="Times New Roman" w:cs="Times New Roman"/>
         </w:rPr>
         <w:t>blurness_threshold_start</w:t>
       </w:r>
+      <w:proofErr w:type="spellEnd"/>
       <w:r>
         <w:rPr>
           <w:rFonts w:ascii="Times New Roman" w:eastAsia="Times New Roman" w:hAnsi="Times New Roman" w:cs="Times New Roman"/>
@@ -578,12 +689,14 @@
         </w:rPr>
         <w:t xml:space="preserve"> &lt;</w:t>
       </w:r>
+      <w:proofErr w:type="spellStart"/>
       <w:r>
         <w:rPr>
           <w:rFonts w:ascii="Times New Roman" w:eastAsia="Times New Roman" w:hAnsi="Times New Roman" w:cs="Times New Roman"/>
         </w:rPr>
         <w:t>blurness_threshold_end</w:t>
       </w:r>
+      <w:proofErr w:type="spellEnd"/>
       <w:r>
         <w:rPr>
           <w:rFonts w:ascii="Times New Roman" w:eastAsia="Times New Roman" w:hAnsi="Times New Roman" w:cs="Times New Roman"/>
@@ -767,11 +880,6 @@
           <w:rFonts w:ascii="Times New Roman" w:eastAsia="Times New Roman" w:hAnsi="Times New Roman" w:cs="Times New Roman"/>
         </w:rPr>
         <w:tab/>
-      </w:r>
-      <w:r>
-        <w:rPr>
-          <w:rFonts w:ascii="Times New Roman" w:eastAsia="Times New Roman" w:hAnsi="Times New Roman" w:cs="Times New Roman"/>
-        </w:rPr>
         <w:t>Fig 2. Non-Blurry</w:t>
       </w:r>
     </w:p>
@@ -948,6 +1056,7 @@
       <w:r>
         <w:rPr>
           <w:rFonts w:ascii="Times New Roman" w:hAnsi="Times New Roman" w:cs="Times New Roman"/>
+          <w:noProof/>
           <w:lang w:val="en-US"/>
         </w:rPr>
         <w:lastRenderedPageBreak/>
@@ -999,6 +1108,7 @@
       <w:r>
         <w:rPr>
           <w:rFonts w:ascii="Times New Roman" w:hAnsi="Times New Roman" w:cs="Times New Roman"/>
+          <w:noProof/>
           <w:lang w:val="en-US"/>
         </w:rPr>
         <w:drawing>
@@ -1077,6 +1187,7 @@
       <w:r>
         <w:rPr>
           <w:rFonts w:ascii="Times New Roman" w:hAnsi="Times New Roman" w:cs="Times New Roman"/>
+          <w:noProof/>
           <w:lang w:val="en-US"/>
         </w:rPr>
         <w:drawing>
@@ -1131,19 +1242,21 @@
         </w:rPr>
         <w:t xml:space="preserve">Blurriness value of Fig 3 is 1727 which is not blurry and brightness is 238, as the brightness value is above 238 &gt; </w:t>
       </w:r>
-      <w:r>
-        <w:rPr>
-          <w:rFonts w:ascii="Times New Roman" w:hAnsi="Times New Roman" w:cs="Times New Roman"/>
-          <w:lang w:val="en-US"/>
-        </w:rPr>
-        <w:t>brightness_threshold=220</w:t>
-      </w:r>
-      <w:r>
-        <w:rPr>
-          <w:rFonts w:ascii="Times New Roman" w:hAnsi="Times New Roman" w:cs="Times New Roman"/>
-          <w:lang w:val="en-US"/>
-        </w:rPr>
-        <w:t xml:space="preserve"> and is categorized as blurry.</w:t>
+      <w:proofErr w:type="spellStart"/>
+      <w:r>
+        <w:rPr>
+          <w:rFonts w:ascii="Times New Roman" w:hAnsi="Times New Roman" w:cs="Times New Roman"/>
+          <w:lang w:val="en-US"/>
+        </w:rPr>
+        <w:t>brightness_threshold</w:t>
+      </w:r>
+      <w:proofErr w:type="spellEnd"/>
+      <w:r>
+        <w:rPr>
+          <w:rFonts w:ascii="Times New Roman" w:hAnsi="Times New Roman" w:cs="Times New Roman"/>
+          <w:lang w:val="en-US"/>
+        </w:rPr>
+        <w:t>=220 and is categorized as blurry.</w:t>
       </w:r>
     </w:p>
     <w:p>
@@ -1179,16 +1292,259 @@
           <w:bCs/>
           <w:lang w:val="en-US"/>
         </w:rPr>
-        <w:t>Full Scan Image Detection</w:t>
-      </w:r>
-      <w:r>
-        <w:rPr>
-          <w:rFonts w:ascii="Times New Roman" w:hAnsi="Times New Roman" w:cs="Times New Roman"/>
-          <w:b/>
-          <w:bCs/>
-          <w:lang w:val="en-US"/>
-        </w:rPr>
-        <w:t xml:space="preserve"> (face / signature):</w:t>
+        <w:t>Edge detection:</w:t>
+      </w:r>
+    </w:p>
+    <w:p>
+      <w:pPr>
+        <w:ind w:left="720" w:firstLine="720"/>
+        <w:jc w:val="both"/>
+        <w:rPr>
+          <w:rFonts w:ascii="Times New Roman" w:hAnsi="Times New Roman" w:cs="Times New Roman"/>
+          <w:lang w:val="en-US"/>
+        </w:rPr>
+      </w:pPr>
+      <w:r>
+        <w:rPr>
+          <w:rFonts w:ascii="Times New Roman" w:hAnsi="Times New Roman" w:cs="Times New Roman"/>
+          <w:lang w:val="en-US"/>
+        </w:rPr>
+        <w:drawing>
+          <wp:inline distT="0" distB="0" distL="0" distR="0" wp14:anchorId="34CD0544" wp14:editId="010FC7B7">
+            <wp:extent cx="1137343" cy="1420392"/>
+            <wp:effectExtent l="0" t="0" r="5715" b="8890"/>
+            <wp:docPr id="1693779669" name="Picture 1"/>
+            <wp:cNvGraphicFramePr>
+              <a:graphicFrameLocks xmlns:a="http://schemas.openxmlformats.org/drawingml/2006/main" noChangeAspect="1"/>
+            </wp:cNvGraphicFramePr>
+            <a:graphic xmlns:a="http://schemas.openxmlformats.org/drawingml/2006/main">
+              <a:graphicData uri="http://schemas.openxmlformats.org/drawingml/2006/picture">
+                <pic:pic xmlns:pic="http://schemas.openxmlformats.org/drawingml/2006/picture">
+                  <pic:nvPicPr>
+                    <pic:cNvPr id="1693779669" name=""/>
+                    <pic:cNvPicPr/>
+                  </pic:nvPicPr>
+                  <pic:blipFill>
+                    <a:blip r:embed="rId13"/>
+                    <a:stretch>
+                      <a:fillRect/>
+                    </a:stretch>
+                  </pic:blipFill>
+                  <pic:spPr>
+                    <a:xfrm>
+                      <a:off x="0" y="0"/>
+                      <a:ext cx="1150219" cy="1436473"/>
+                    </a:xfrm>
+                    <a:prstGeom prst="rect">
+                      <a:avLst/>
+                    </a:prstGeom>
+                  </pic:spPr>
+                </pic:pic>
+              </a:graphicData>
+            </a:graphic>
+          </wp:inline>
+        </w:drawing>
+      </w:r>
+      <w:r>
+        <w:rPr>
+          <w:rFonts w:ascii="Times New Roman" w:hAnsi="Times New Roman" w:cs="Times New Roman"/>
+          <w:lang w:val="en-US"/>
+        </w:rPr>
+        <w:tab/>
+      </w:r>
+      <w:r>
+        <w:rPr>
+          <w:rFonts w:ascii="Times New Roman" w:hAnsi="Times New Roman" w:cs="Times New Roman"/>
+          <w:lang w:val="en-US"/>
+        </w:rPr>
+        <w:drawing>
+          <wp:inline distT="0" distB="0" distL="0" distR="0" wp14:anchorId="712326DB" wp14:editId="11336975">
+            <wp:extent cx="1190147" cy="1384994"/>
+            <wp:effectExtent l="0" t="0" r="0" b="5715"/>
+            <wp:docPr id="1326262758" name="Picture 1"/>
+            <wp:cNvGraphicFramePr>
+              <a:graphicFrameLocks xmlns:a="http://schemas.openxmlformats.org/drawingml/2006/main" noChangeAspect="1"/>
+            </wp:cNvGraphicFramePr>
+            <a:graphic xmlns:a="http://schemas.openxmlformats.org/drawingml/2006/main">
+              <a:graphicData uri="http://schemas.openxmlformats.org/drawingml/2006/picture">
+                <pic:pic xmlns:pic="http://schemas.openxmlformats.org/drawingml/2006/picture">
+                  <pic:nvPicPr>
+                    <pic:cNvPr id="1326262758" name=""/>
+                    <pic:cNvPicPr/>
+                  </pic:nvPicPr>
+                  <pic:blipFill>
+                    <a:blip r:embed="rId14"/>
+                    <a:stretch>
+                      <a:fillRect/>
+                    </a:stretch>
+                  </pic:blipFill>
+                  <pic:spPr>
+                    <a:xfrm flipH="1">
+                      <a:off x="0" y="0"/>
+                      <a:ext cx="1203683" cy="1400746"/>
+                    </a:xfrm>
+                    <a:prstGeom prst="rect">
+                      <a:avLst/>
+                    </a:prstGeom>
+                  </pic:spPr>
+                </pic:pic>
+              </a:graphicData>
+            </a:graphic>
+          </wp:inline>
+        </w:drawing>
+      </w:r>
+    </w:p>
+    <w:p>
+      <w:pPr>
+        <w:jc w:val="both"/>
+        <w:rPr>
+          <w:rFonts w:ascii="Times New Roman" w:hAnsi="Times New Roman" w:cs="Times New Roman"/>
+          <w:b/>
+          <w:bCs/>
+          <w:lang w:val="en-US"/>
+        </w:rPr>
+      </w:pPr>
+    </w:p>
+    <w:p>
+      <w:pPr>
+        <w:jc w:val="both"/>
+        <w:rPr>
+          <w:rFonts w:ascii="Times New Roman" w:hAnsi="Times New Roman" w:cs="Times New Roman"/>
+          <w:b/>
+          <w:bCs/>
+          <w:lang w:val="en-US"/>
+        </w:rPr>
+      </w:pPr>
+    </w:p>
+    <w:p>
+      <w:pPr>
+        <w:jc w:val="both"/>
+        <w:rPr>
+          <w:rFonts w:ascii="Times New Roman" w:hAnsi="Times New Roman" w:cs="Times New Roman"/>
+          <w:b/>
+          <w:bCs/>
+          <w:lang w:val="en-US"/>
+        </w:rPr>
+      </w:pPr>
+    </w:p>
+    <w:p>
+      <w:pPr>
+        <w:jc w:val="both"/>
+        <w:rPr>
+          <w:rFonts w:ascii="Times New Roman" w:hAnsi="Times New Roman" w:cs="Times New Roman"/>
+          <w:b/>
+          <w:bCs/>
+          <w:lang w:val="en-US"/>
+        </w:rPr>
+      </w:pPr>
+    </w:p>
+    <w:p>
+      <w:pPr>
+        <w:jc w:val="both"/>
+        <w:rPr>
+          <w:rFonts w:ascii="Times New Roman" w:hAnsi="Times New Roman" w:cs="Times New Roman"/>
+          <w:b/>
+          <w:bCs/>
+          <w:lang w:val="en-US"/>
+        </w:rPr>
+      </w:pPr>
+    </w:p>
+    <w:p>
+      <w:pPr>
+        <w:jc w:val="both"/>
+        <w:rPr>
+          <w:rFonts w:ascii="Times New Roman" w:hAnsi="Times New Roman" w:cs="Times New Roman"/>
+          <w:b/>
+          <w:bCs/>
+          <w:lang w:val="en-US"/>
+        </w:rPr>
+      </w:pPr>
+    </w:p>
+    <w:p>
+      <w:pPr>
+        <w:jc w:val="both"/>
+        <w:rPr>
+          <w:rFonts w:ascii="Times New Roman" w:hAnsi="Times New Roman" w:cs="Times New Roman"/>
+          <w:b/>
+          <w:bCs/>
+          <w:lang w:val="en-US"/>
+        </w:rPr>
+      </w:pPr>
+    </w:p>
+    <w:p>
+      <w:pPr>
+        <w:jc w:val="both"/>
+        <w:rPr>
+          <w:rFonts w:ascii="Times New Roman" w:hAnsi="Times New Roman" w:cs="Times New Roman"/>
+          <w:b/>
+          <w:bCs/>
+          <w:lang w:val="en-US"/>
+        </w:rPr>
+      </w:pPr>
+    </w:p>
+    <w:p>
+      <w:pPr>
+        <w:jc w:val="both"/>
+        <w:rPr>
+          <w:rFonts w:ascii="Times New Roman" w:hAnsi="Times New Roman" w:cs="Times New Roman"/>
+          <w:b/>
+          <w:bCs/>
+          <w:lang w:val="en-US"/>
+        </w:rPr>
+      </w:pPr>
+    </w:p>
+    <w:p>
+      <w:pPr>
+        <w:jc w:val="both"/>
+        <w:rPr>
+          <w:rFonts w:ascii="Times New Roman" w:hAnsi="Times New Roman" w:cs="Times New Roman"/>
+          <w:b/>
+          <w:bCs/>
+          <w:lang w:val="en-US"/>
+        </w:rPr>
+      </w:pPr>
+    </w:p>
+    <w:p>
+      <w:pPr>
+        <w:jc w:val="both"/>
+        <w:rPr>
+          <w:rFonts w:ascii="Times New Roman" w:hAnsi="Times New Roman" w:cs="Times New Roman"/>
+          <w:b/>
+          <w:bCs/>
+          <w:lang w:val="en-US"/>
+        </w:rPr>
+      </w:pPr>
+    </w:p>
+    <w:p>
+      <w:pPr>
+        <w:jc w:val="both"/>
+        <w:rPr>
+          <w:rFonts w:ascii="Times New Roman" w:hAnsi="Times New Roman" w:cs="Times New Roman"/>
+          <w:b/>
+          <w:bCs/>
+          <w:lang w:val="en-US"/>
+        </w:rPr>
+      </w:pPr>
+    </w:p>
+    <w:p>
+      <w:pPr>
+        <w:jc w:val="both"/>
+        <w:rPr>
+          <w:rFonts w:ascii="Times New Roman" w:hAnsi="Times New Roman" w:cs="Times New Roman"/>
+          <w:b/>
+          <w:bCs/>
+          <w:lang w:val="en-US"/>
+        </w:rPr>
+      </w:pPr>
+      <w:r>
+        <w:rPr>
+          <w:rFonts w:ascii="Times New Roman" w:hAnsi="Times New Roman" w:cs="Times New Roman"/>
+          <w:b/>
+          <w:bCs/>
+          <w:lang w:val="en-US"/>
+        </w:rPr>
+        <w:lastRenderedPageBreak/>
+        <w:t>Full Scan Image Detection (face / signature):</w:t>
       </w:r>
     </w:p>
     <w:p>
@@ -1204,9 +1560,9 @@
           <w:noProof/>
         </w:rPr>
         <w:drawing>
-          <wp:inline distT="0" distB="0" distL="0" distR="0" wp14:anchorId="5A888299" wp14:editId="6454421A">
-            <wp:extent cx="1688118" cy="2249578"/>
-            <wp:effectExtent l="0" t="0" r="7620" b="0"/>
+          <wp:inline distT="0" distB="0" distL="0" distR="0" wp14:anchorId="5A888299" wp14:editId="7EF6767A">
+            <wp:extent cx="1195975" cy="1593750"/>
+            <wp:effectExtent l="0" t="0" r="4445" b="6985"/>
             <wp:docPr id="2065524561" name="Picture 4"/>
             <wp:cNvGraphicFramePr>
               <a:graphicFrameLocks xmlns:a="http://schemas.openxmlformats.org/drawingml/2006/main" noChangeAspect="1"/>
@@ -1221,7 +1577,7 @@
                     </pic:cNvPicPr>
                   </pic:nvPicPr>
                   <pic:blipFill>
-                    <a:blip r:embed="rId13" cstate="print">
+                    <a:blip r:embed="rId15" cstate="print">
                       <a:extLst>
                         <a:ext uri="{28A0092B-C50C-407E-A947-70E740481C1C}">
                           <a14:useLocalDpi xmlns:a14="http://schemas.microsoft.com/office/drawing/2010/main" val="0"/>
@@ -1236,7 +1592,7 @@
                   <pic:spPr bwMode="auto">
                     <a:xfrm>
                       <a:off x="0" y="0"/>
-                      <a:ext cx="1693306" cy="2256491"/>
+                      <a:ext cx="1203184" cy="1603356"/>
                     </a:xfrm>
                     <a:prstGeom prst="rect">
                       <a:avLst/>
@@ -1271,9 +1627,9 @@
           <w:noProof/>
         </w:rPr>
         <w:drawing>
-          <wp:inline distT="0" distB="0" distL="0" distR="0" wp14:anchorId="2545B4B0" wp14:editId="50563030">
-            <wp:extent cx="1031145" cy="2237509"/>
-            <wp:effectExtent l="0" t="0" r="0" b="0"/>
+          <wp:inline distT="0" distB="0" distL="0" distR="0" wp14:anchorId="2545B4B0" wp14:editId="5038BB7C">
+            <wp:extent cx="698095" cy="1514815"/>
+            <wp:effectExtent l="0" t="0" r="6985" b="0"/>
             <wp:docPr id="1233791171" name="Picture 5"/>
             <wp:cNvGraphicFramePr>
               <a:graphicFrameLocks xmlns:a="http://schemas.openxmlformats.org/drawingml/2006/main" noChangeAspect="1"/>
@@ -1288,7 +1644,7 @@
                     </pic:cNvPicPr>
                   </pic:nvPicPr>
                   <pic:blipFill>
-                    <a:blip r:embed="rId14">
+                    <a:blip r:embed="rId16" cstate="print">
                       <a:extLst>
                         <a:ext uri="{28A0092B-C50C-407E-A947-70E740481C1C}">
                           <a14:useLocalDpi xmlns:a14="http://schemas.microsoft.com/office/drawing/2010/main" val="0"/>
@@ -1303,7 +1659,7 @@
                   <pic:spPr bwMode="auto">
                     <a:xfrm>
                       <a:off x="0" y="0"/>
-                      <a:ext cx="1043946" cy="2265286"/>
+                      <a:ext cx="713795" cy="1548883"/>
                     </a:xfrm>
                     <a:prstGeom prst="rect">
                       <a:avLst/>
@@ -1385,6 +1741,7 @@
           <w:rFonts w:ascii="Times New Roman" w:hAnsi="Times New Roman" w:cs="Times New Roman"/>
           <w:b/>
           <w:bCs/>
+          <w:noProof/>
           <w:lang w:val="en-US"/>
         </w:rPr>
         <w:drawing>
@@ -1403,7 +1760,7 @@
                     <pic:cNvPicPr/>
                   </pic:nvPicPr>
                   <pic:blipFill>
-                    <a:blip r:embed="rId15"/>
+                    <a:blip r:embed="rId17"/>
                     <a:stretch>
                       <a:fillRect/>
                     </a:stretch>
@@ -1439,12 +1796,12 @@
           <w:rFonts w:ascii="Times New Roman" w:hAnsi="Times New Roman" w:cs="Times New Roman"/>
           <w:b/>
           <w:bCs/>
-          <w:lang w:val="en-US"/>
-        </w:rPr>
-        <w:lastRenderedPageBreak/>
+          <w:noProof/>
+          <w:lang w:val="en-US"/>
+        </w:rPr>
         <w:drawing>
-          <wp:inline distT="0" distB="0" distL="0" distR="0" wp14:anchorId="1C79C840" wp14:editId="0EBB316B">
-            <wp:extent cx="4054191" cy="1684166"/>
+          <wp:inline distT="0" distB="0" distL="0" distR="0" wp14:anchorId="1C79C840" wp14:editId="69CC8837">
+            <wp:extent cx="3596640" cy="1494093"/>
             <wp:effectExtent l="0" t="0" r="3810" b="0"/>
             <wp:docPr id="651451708" name="Picture 1"/>
             <wp:cNvGraphicFramePr>
@@ -1458,7 +1815,7 @@
                     <pic:cNvPicPr/>
                   </pic:nvPicPr>
                   <pic:blipFill>
-                    <a:blip r:embed="rId16"/>
+                    <a:blip r:embed="rId18"/>
                     <a:stretch>
                       <a:fillRect/>
                     </a:stretch>
@@ -1466,7 +1823,7 @@
                   <pic:spPr>
                     <a:xfrm>
                       <a:off x="0" y="0"/>
-                      <a:ext cx="4054191" cy="1684166"/>
+                      <a:ext cx="3628943" cy="1507512"/>
                     </a:xfrm>
                     <a:prstGeom prst="rect">
                       <a:avLst/>
@@ -1494,6 +1851,7 @@
           <w:rFonts w:ascii="Times New Roman" w:hAnsi="Times New Roman" w:cs="Times New Roman"/>
           <w:b/>
           <w:bCs/>
+          <w:noProof/>
           <w:lang w:val="en-US"/>
         </w:rPr>
         <w:drawing>
@@ -1512,7 +1870,7 @@
                     <pic:cNvPicPr/>
                   </pic:nvPicPr>
                   <pic:blipFill>
-                    <a:blip r:embed="rId17"/>
+                    <a:blip r:embed="rId19"/>
                     <a:stretch>
                       <a:fillRect/>
                     </a:stretch>
@@ -1546,6 +1904,7 @@
           <w:rFonts w:ascii="Times New Roman" w:hAnsi="Times New Roman" w:cs="Times New Roman"/>
           <w:lang w:val="en-US"/>
         </w:rPr>
+        <w:lastRenderedPageBreak/>
         <w:t>Full scan detection is</w:t>
       </w:r>
       <w:r>
@@ -1612,6 +1971,7 @@
           <w:rFonts w:ascii="Times New Roman" w:hAnsi="Times New Roman" w:cs="Times New Roman"/>
           <w:b/>
           <w:bCs/>
+          <w:noProof/>
           <w:lang w:val="en-US"/>
         </w:rPr>
         <w:drawing>
@@ -1630,7 +1990,7 @@
                     <pic:cNvPicPr/>
                   </pic:nvPicPr>
                   <pic:blipFill>
-                    <a:blip r:embed="rId18"/>
+                    <a:blip r:embed="rId20"/>
                     <a:stretch>
                       <a:fillRect/>
                     </a:stretch>
@@ -1668,7 +2028,6 @@
           <w:bCs/>
           <w:lang w:val="en-US"/>
         </w:rPr>
-        <w:lastRenderedPageBreak/>
         <w:t>Validation of face params:</w:t>
       </w:r>
     </w:p>
@@ -1683,6 +2042,7 @@
       <w:r>
         <w:rPr>
           <w:rFonts w:ascii="Times New Roman" w:hAnsi="Times New Roman" w:cs="Times New Roman"/>
+          <w:noProof/>
           <w:lang w:val="en-US"/>
         </w:rPr>
         <w:drawing>
@@ -1701,7 +2061,7 @@
                     <pic:cNvPicPr/>
                   </pic:nvPicPr>
                   <pic:blipFill>
-                    <a:blip r:embed="rId19"/>
+                    <a:blip r:embed="rId21"/>
                     <a:stretch>
                       <a:fillRect/>
                     </a:stretch>
@@ -1738,6 +2098,7 @@
           <w:bCs/>
           <w:lang w:val="en-US"/>
         </w:rPr>
+        <w:lastRenderedPageBreak/>
         <w:t>Signature Detection</w:t>
       </w:r>
       <w:r>
@@ -1765,6 +2126,7 @@
           <w:rFonts w:ascii="Times New Roman" w:hAnsi="Times New Roman" w:cs="Times New Roman"/>
           <w:b/>
           <w:bCs/>
+          <w:noProof/>
           <w:lang w:val="en-US"/>
         </w:rPr>
         <w:drawing>
@@ -1783,7 +2145,7 @@
                     <pic:cNvPicPr/>
                   </pic:nvPicPr>
                   <pic:blipFill>
-                    <a:blip r:embed="rId20"/>
+                    <a:blip r:embed="rId22"/>
                     <a:stretch>
                       <a:fillRect/>
                     </a:stretch>
@@ -1821,7 +2183,6 @@
           <w:bCs/>
           <w:lang w:val="en-US"/>
         </w:rPr>
-        <w:lastRenderedPageBreak/>
         <w:t>Validation of signature params.</w:t>
       </w:r>
     </w:p>
@@ -1836,6 +2197,7 @@
       <w:r>
         <w:rPr>
           <w:rFonts w:ascii="Times New Roman" w:hAnsi="Times New Roman" w:cs="Times New Roman"/>
+          <w:noProof/>
           <w:lang w:val="en-US"/>
         </w:rPr>
         <w:drawing>
@@ -1854,7 +2216,7 @@
                     <pic:cNvPicPr/>
                   </pic:nvPicPr>
                   <pic:blipFill>
-                    <a:blip r:embed="rId21"/>
+                    <a:blip r:embed="rId23"/>
                     <a:stretch>
                       <a:fillRect/>
                     </a:stretch>

</xml_diff>